<commit_message>
register/login frontend kind of done for home
</commit_message>
<xml_diff>
--- a/docs/Simpele functionele eisen.docx
+++ b/docs/Simpele functionele eisen.docx
@@ -285,13 +285,14 @@
           <w:numId w:val="1"/>
         </w:numPr>
       </w:pPr>
-      <w:proofErr w:type="spellStart"/>
-      <w:r>
-        <w:t>Fuckin</w:t>
-      </w:r>
-      <w:proofErr w:type="spellEnd"/>
-      <w:r>
-        <w:t xml:space="preserve"> andere grafieken? (Speel met charts.js eerst om de grafieken te bepalen)</w:t>
+      <w:r>
+        <w:t>A</w:t>
+      </w:r>
+      <w:r>
+        <w:t>ndere grafieken? (Speel met charts.js eerst om de grafieken te bepalen)</w:t>
+      </w:r>
+      <w:r>
+        <w:t xml:space="preserve"> VIA CAROUSEL???!!?!?!</w:t>
       </w:r>
     </w:p>
     <w:p>
@@ -403,19 +404,7 @@
         </w:numPr>
       </w:pPr>
       <w:r>
-        <w:t xml:space="preserve">Klikken op een </w:t>
-      </w:r>
-      <w:r>
-        <w:t>transactie</w:t>
-      </w:r>
-      <w:r>
-        <w:t xml:space="preserve"> gaat naar de items in </w:t>
-      </w:r>
-      <w:r>
-        <w:t>die</w:t>
-      </w:r>
-      <w:r>
-        <w:t xml:space="preserve"> transactie</w:t>
+        <w:t>Klikken op een transactie gaat naar de items in die transactie</w:t>
       </w:r>
     </w:p>
     <w:p>

</xml_diff>